<commit_message>
run main worker on localset
</commit_message>
<xml_diff>
--- a/api/docx/report/report.docx
+++ b/api/docx/report/report.docx
@@ -46,7 +46,7 @@
       <w:r>
         <w:t xml:space="preserve">This is a </w:t>
       </w:r>
-      <w:hyperlink w:history="1" r:id="rId02wqht0cgbuo9i5eiiotl">
+      <w:hyperlink w:history="1" r:id="rIdq20wdjes2dhu704aw3_pk">
         <w:r>
           <w:t xml:space="preserve">Google Link</w:t>
         </w:r>
@@ -246,7 +246,7 @@
             <w:r>
               <w:t xml:space="preserve">#657</w:t>
             </w:r>
-            <w:hyperlink w:history="1" r:id="rIdpqredga8pcdj_czirf1ia">
+            <w:hyperlink w:history="1" r:id="rIdweoxpfynvqengkieojsbo">
               <w:r>
                 <w:t xml:space="preserve">BBC News Link</w:t>
               </w:r>
@@ -391,7 +391,7 @@
     <w:r>
       <w:t xml:space="preserve"> well</w:t>
     </w:r>
-    <w:hyperlink w:history="1" r:id="rId7j6kbtpmj0ilezk-a5lb_">
+    <w:hyperlink w:history="1" r:id="rIdadqz9cwd8we9mrzyvyklb">
       <w:r>
         <w:t xml:space="preserve">BBC News Link</w:t>
       </w:r>

</xml_diff>